<commit_message>
Added timings for all working C++ codes
</commit_message>
<xml_diff>
--- a/Project Euler Timings.docx
+++ b/Project Euler Timings.docx
@@ -97,7 +97,7 @@
               <w:rPr>
                 <w:b/>
               </w:rPr>
-              <w:t>C++ Run Time (s)</w:t>
+              <w:t xml:space="preserve">C++ Run Time </w:t>
             </w:r>
           </w:p>
         </w:tc>
@@ -148,8 +148,13 @@
               <w:jc w:val="center"/>
             </w:pPr>
             <w:r>
-              <w:t>0</w:t>
-            </w:r>
+              <w:t xml:space="preserve">1 </w:t>
+            </w:r>
+            <w:proofErr w:type="spellStart"/>
+            <w:r>
+              <w:t>ms</w:t>
+            </w:r>
+            <w:proofErr w:type="spellEnd"/>
           </w:p>
         </w:tc>
       </w:tr>
@@ -199,8 +204,13 @@
               <w:jc w:val="center"/>
             </w:pPr>
             <w:r>
-              <w:t>0</w:t>
-            </w:r>
+              <w:t xml:space="preserve">1 </w:t>
+            </w:r>
+            <w:proofErr w:type="spellStart"/>
+            <w:r>
+              <w:t>ms</w:t>
+            </w:r>
+            <w:proofErr w:type="spellEnd"/>
           </w:p>
         </w:tc>
       </w:tr>
@@ -250,10 +260,16 @@
               <w:jc w:val="center"/>
             </w:pPr>
             <w:r>
-              <w:t>0</w:t>
-            </w:r>
-            <w:bookmarkStart w:id="0" w:name="_GoBack"/>
-            <w:bookmarkEnd w:id="0"/>
+              <w:t>1</w:t>
+            </w:r>
+            <w:r>
+              <w:t xml:space="preserve"> </w:t>
+            </w:r>
+            <w:proofErr w:type="spellStart"/>
+            <w:r>
+              <w:t>ms</w:t>
+            </w:r>
+            <w:proofErr w:type="spellEnd"/>
           </w:p>
         </w:tc>
       </w:tr>
@@ -302,6 +318,12 @@
             <w:pPr>
               <w:jc w:val="center"/>
             </w:pPr>
+            <w:r>
+              <w:t>6.5</w:t>
+            </w:r>
+            <w:r>
+              <w:t xml:space="preserve"> s</w:t>
+            </w:r>
           </w:p>
         </w:tc>
       </w:tr>
@@ -350,6 +372,12 @@
             <w:pPr>
               <w:jc w:val="center"/>
             </w:pPr>
+            <w:r>
+              <w:t>3.2</w:t>
+            </w:r>
+            <w:r>
+              <w:t xml:space="preserve"> s</w:t>
+            </w:r>
           </w:p>
         </w:tc>
       </w:tr>
@@ -398,6 +426,17 @@
             <w:pPr>
               <w:jc w:val="center"/>
             </w:pPr>
+            <w:r>
+              <w:t>1</w:t>
+            </w:r>
+            <w:r>
+              <w:t xml:space="preserve"> </w:t>
+            </w:r>
+            <w:proofErr w:type="spellStart"/>
+            <w:r>
+              <w:t>ms</w:t>
+            </w:r>
+            <w:proofErr w:type="spellEnd"/>
           </w:p>
         </w:tc>
       </w:tr>
@@ -441,6 +480,752 @@
             <w:r>
               <w:t>prime</w:t>
             </w:r>
+          </w:p>
+        </w:tc>
+        <w:tc>
+          <w:tcPr>
+            <w:tcW w:w="2551" w:type="dxa"/>
+          </w:tcPr>
+          <w:p>
+            <w:pPr>
+              <w:jc w:val="center"/>
+            </w:pPr>
+          </w:p>
+        </w:tc>
+        <w:tc>
+          <w:tcPr>
+            <w:tcW w:w="2835" w:type="dxa"/>
+          </w:tcPr>
+          <w:p>
+            <w:pPr>
+              <w:jc w:val="center"/>
+            </w:pPr>
+            <w:r>
+              <w:t>15</w:t>
+            </w:r>
+            <w:r>
+              <w:t xml:space="preserve"> s</w:t>
+            </w:r>
+          </w:p>
+        </w:tc>
+      </w:tr>
+      <w:tr>
+        <w:tc>
+          <w:tcPr>
+            <w:tcW w:w="1413" w:type="dxa"/>
+          </w:tcPr>
+          <w:p>
+            <w:pPr>
+              <w:jc w:val="center"/>
+            </w:pPr>
+            <w:r>
+              <w:t>008</w:t>
+            </w:r>
+          </w:p>
+        </w:tc>
+        <w:tc>
+          <w:tcPr>
+            <w:tcW w:w="3544" w:type="dxa"/>
+          </w:tcPr>
+          <w:p>
+            <w:pPr>
+              <w:jc w:val="center"/>
+            </w:pPr>
+            <w:r>
+              <w:t>Largest product in a series</w:t>
+            </w:r>
+          </w:p>
+        </w:tc>
+        <w:tc>
+          <w:tcPr>
+            <w:tcW w:w="2551" w:type="dxa"/>
+          </w:tcPr>
+          <w:p>
+            <w:pPr>
+              <w:jc w:val="center"/>
+            </w:pPr>
+          </w:p>
+        </w:tc>
+        <w:tc>
+          <w:tcPr>
+            <w:tcW w:w="2835" w:type="dxa"/>
+          </w:tcPr>
+          <w:p>
+            <w:pPr>
+              <w:jc w:val="center"/>
+            </w:pPr>
+            <w:r>
+              <w:t xml:space="preserve">1 </w:t>
+            </w:r>
+            <w:proofErr w:type="spellStart"/>
+            <w:r>
+              <w:t>ms</w:t>
+            </w:r>
+            <w:proofErr w:type="spellEnd"/>
+          </w:p>
+        </w:tc>
+      </w:tr>
+      <w:tr>
+        <w:tc>
+          <w:tcPr>
+            <w:tcW w:w="1413" w:type="dxa"/>
+          </w:tcPr>
+          <w:p>
+            <w:pPr>
+              <w:jc w:val="center"/>
+            </w:pPr>
+            <w:r>
+              <w:t>009</w:t>
+            </w:r>
+          </w:p>
+        </w:tc>
+        <w:tc>
+          <w:tcPr>
+            <w:tcW w:w="3544" w:type="dxa"/>
+          </w:tcPr>
+          <w:p>
+            <w:pPr>
+              <w:jc w:val="center"/>
+            </w:pPr>
+            <w:r>
+              <w:t>Special Pythagorean triplet</w:t>
+            </w:r>
+          </w:p>
+        </w:tc>
+        <w:tc>
+          <w:tcPr>
+            <w:tcW w:w="2551" w:type="dxa"/>
+          </w:tcPr>
+          <w:p>
+            <w:pPr>
+              <w:jc w:val="center"/>
+            </w:pPr>
+          </w:p>
+        </w:tc>
+        <w:tc>
+          <w:tcPr>
+            <w:tcW w:w="2835" w:type="dxa"/>
+          </w:tcPr>
+          <w:p>
+            <w:pPr>
+              <w:jc w:val="center"/>
+            </w:pPr>
+            <w:r>
+              <w:t xml:space="preserve">50 </w:t>
+            </w:r>
+            <w:proofErr w:type="spellStart"/>
+            <w:r>
+              <w:t>ms</w:t>
+            </w:r>
+            <w:proofErr w:type="spellEnd"/>
+          </w:p>
+        </w:tc>
+      </w:tr>
+      <w:tr>
+        <w:tc>
+          <w:tcPr>
+            <w:tcW w:w="1413" w:type="dxa"/>
+          </w:tcPr>
+          <w:p>
+            <w:pPr>
+              <w:jc w:val="center"/>
+            </w:pPr>
+            <w:r>
+              <w:t>010</w:t>
+            </w:r>
+          </w:p>
+        </w:tc>
+        <w:tc>
+          <w:tcPr>
+            <w:tcW w:w="3544" w:type="dxa"/>
+          </w:tcPr>
+          <w:p>
+            <w:pPr>
+              <w:jc w:val="center"/>
+            </w:pPr>
+            <w:r>
+              <w:t>Summation of primes</w:t>
+            </w:r>
+          </w:p>
+        </w:tc>
+        <w:tc>
+          <w:tcPr>
+            <w:tcW w:w="2551" w:type="dxa"/>
+          </w:tcPr>
+          <w:p>
+            <w:pPr>
+              <w:jc w:val="center"/>
+            </w:pPr>
+          </w:p>
+        </w:tc>
+        <w:tc>
+          <w:tcPr>
+            <w:tcW w:w="2835" w:type="dxa"/>
+          </w:tcPr>
+          <w:p>
+            <w:pPr>
+              <w:jc w:val="center"/>
+            </w:pPr>
+            <w:r>
+              <w:t>53 min</w:t>
+            </w:r>
+          </w:p>
+        </w:tc>
+      </w:tr>
+      <w:tr>
+        <w:tc>
+          <w:tcPr>
+            <w:tcW w:w="1413" w:type="dxa"/>
+          </w:tcPr>
+          <w:p>
+            <w:pPr>
+              <w:jc w:val="center"/>
+            </w:pPr>
+            <w:r>
+              <w:t>011</w:t>
+            </w:r>
+          </w:p>
+        </w:tc>
+        <w:tc>
+          <w:tcPr>
+            <w:tcW w:w="3544" w:type="dxa"/>
+          </w:tcPr>
+          <w:p>
+            <w:pPr>
+              <w:jc w:val="center"/>
+            </w:pPr>
+            <w:r>
+              <w:t>Largest product in a grid</w:t>
+            </w:r>
+          </w:p>
+        </w:tc>
+        <w:tc>
+          <w:tcPr>
+            <w:tcW w:w="2551" w:type="dxa"/>
+          </w:tcPr>
+          <w:p>
+            <w:pPr>
+              <w:jc w:val="center"/>
+            </w:pPr>
+          </w:p>
+        </w:tc>
+        <w:tc>
+          <w:tcPr>
+            <w:tcW w:w="2835" w:type="dxa"/>
+          </w:tcPr>
+          <w:p>
+            <w:pPr>
+              <w:jc w:val="center"/>
+            </w:pPr>
+            <w:r>
+              <w:t xml:space="preserve">2 </w:t>
+            </w:r>
+            <w:proofErr w:type="spellStart"/>
+            <w:r>
+              <w:t>ms</w:t>
+            </w:r>
+            <w:proofErr w:type="spellEnd"/>
+          </w:p>
+        </w:tc>
+      </w:tr>
+      <w:tr>
+        <w:tc>
+          <w:tcPr>
+            <w:tcW w:w="1413" w:type="dxa"/>
+          </w:tcPr>
+          <w:p>
+            <w:pPr>
+              <w:jc w:val="center"/>
+            </w:pPr>
+            <w:r>
+              <w:t>012</w:t>
+            </w:r>
+          </w:p>
+        </w:tc>
+        <w:tc>
+          <w:tcPr>
+            <w:tcW w:w="3544" w:type="dxa"/>
+          </w:tcPr>
+          <w:p>
+            <w:pPr>
+              <w:jc w:val="center"/>
+            </w:pPr>
+            <w:r>
+              <w:t>Highly divisible triangular number</w:t>
+            </w:r>
+          </w:p>
+        </w:tc>
+        <w:tc>
+          <w:tcPr>
+            <w:tcW w:w="2551" w:type="dxa"/>
+          </w:tcPr>
+          <w:p>
+            <w:pPr>
+              <w:jc w:val="center"/>
+            </w:pPr>
+          </w:p>
+        </w:tc>
+        <w:tc>
+          <w:tcPr>
+            <w:tcW w:w="2835" w:type="dxa"/>
+          </w:tcPr>
+          <w:p>
+            <w:pPr>
+              <w:jc w:val="center"/>
+            </w:pPr>
+            <w:r>
+              <w:t>17.6 min</w:t>
+            </w:r>
+            <w:bookmarkStart w:id="0" w:name="_GoBack"/>
+            <w:bookmarkEnd w:id="0"/>
+          </w:p>
+        </w:tc>
+      </w:tr>
+      <w:tr>
+        <w:tc>
+          <w:tcPr>
+            <w:tcW w:w="1413" w:type="dxa"/>
+          </w:tcPr>
+          <w:p>
+            <w:pPr>
+              <w:jc w:val="center"/>
+            </w:pPr>
+            <w:r>
+              <w:t>013</w:t>
+            </w:r>
+          </w:p>
+        </w:tc>
+        <w:tc>
+          <w:tcPr>
+            <w:tcW w:w="3544" w:type="dxa"/>
+          </w:tcPr>
+          <w:p>
+            <w:pPr>
+              <w:jc w:val="center"/>
+            </w:pPr>
+            <w:r>
+              <w:t>Large sum</w:t>
+            </w:r>
+          </w:p>
+        </w:tc>
+        <w:tc>
+          <w:tcPr>
+            <w:tcW w:w="2551" w:type="dxa"/>
+          </w:tcPr>
+          <w:p>
+            <w:pPr>
+              <w:jc w:val="center"/>
+            </w:pPr>
+          </w:p>
+        </w:tc>
+        <w:tc>
+          <w:tcPr>
+            <w:tcW w:w="2835" w:type="dxa"/>
+          </w:tcPr>
+          <w:p>
+            <w:pPr>
+              <w:jc w:val="center"/>
+            </w:pPr>
+          </w:p>
+        </w:tc>
+      </w:tr>
+      <w:tr>
+        <w:tc>
+          <w:tcPr>
+            <w:tcW w:w="1413" w:type="dxa"/>
+          </w:tcPr>
+          <w:p>
+            <w:pPr>
+              <w:jc w:val="center"/>
+            </w:pPr>
+          </w:p>
+        </w:tc>
+        <w:tc>
+          <w:tcPr>
+            <w:tcW w:w="3544" w:type="dxa"/>
+          </w:tcPr>
+          <w:p>
+            <w:pPr>
+              <w:jc w:val="center"/>
+            </w:pPr>
+          </w:p>
+        </w:tc>
+        <w:tc>
+          <w:tcPr>
+            <w:tcW w:w="2551" w:type="dxa"/>
+          </w:tcPr>
+          <w:p>
+            <w:pPr>
+              <w:jc w:val="center"/>
+            </w:pPr>
+          </w:p>
+        </w:tc>
+        <w:tc>
+          <w:tcPr>
+            <w:tcW w:w="2835" w:type="dxa"/>
+          </w:tcPr>
+          <w:p>
+            <w:pPr>
+              <w:jc w:val="center"/>
+            </w:pPr>
+          </w:p>
+        </w:tc>
+      </w:tr>
+      <w:tr>
+        <w:tc>
+          <w:tcPr>
+            <w:tcW w:w="1413" w:type="dxa"/>
+          </w:tcPr>
+          <w:p>
+            <w:pPr>
+              <w:jc w:val="center"/>
+            </w:pPr>
+          </w:p>
+        </w:tc>
+        <w:tc>
+          <w:tcPr>
+            <w:tcW w:w="3544" w:type="dxa"/>
+          </w:tcPr>
+          <w:p>
+            <w:pPr>
+              <w:jc w:val="center"/>
+            </w:pPr>
+          </w:p>
+        </w:tc>
+        <w:tc>
+          <w:tcPr>
+            <w:tcW w:w="2551" w:type="dxa"/>
+          </w:tcPr>
+          <w:p>
+            <w:pPr>
+              <w:jc w:val="center"/>
+            </w:pPr>
+          </w:p>
+        </w:tc>
+        <w:tc>
+          <w:tcPr>
+            <w:tcW w:w="2835" w:type="dxa"/>
+          </w:tcPr>
+          <w:p>
+            <w:pPr>
+              <w:jc w:val="center"/>
+            </w:pPr>
+          </w:p>
+        </w:tc>
+      </w:tr>
+      <w:tr>
+        <w:tc>
+          <w:tcPr>
+            <w:tcW w:w="1413" w:type="dxa"/>
+          </w:tcPr>
+          <w:p>
+            <w:pPr>
+              <w:jc w:val="center"/>
+            </w:pPr>
+          </w:p>
+        </w:tc>
+        <w:tc>
+          <w:tcPr>
+            <w:tcW w:w="3544" w:type="dxa"/>
+          </w:tcPr>
+          <w:p>
+            <w:pPr>
+              <w:jc w:val="center"/>
+            </w:pPr>
+          </w:p>
+        </w:tc>
+        <w:tc>
+          <w:tcPr>
+            <w:tcW w:w="2551" w:type="dxa"/>
+          </w:tcPr>
+          <w:p>
+            <w:pPr>
+              <w:jc w:val="center"/>
+            </w:pPr>
+          </w:p>
+        </w:tc>
+        <w:tc>
+          <w:tcPr>
+            <w:tcW w:w="2835" w:type="dxa"/>
+          </w:tcPr>
+          <w:p>
+            <w:pPr>
+              <w:jc w:val="center"/>
+            </w:pPr>
+          </w:p>
+        </w:tc>
+      </w:tr>
+      <w:tr>
+        <w:tc>
+          <w:tcPr>
+            <w:tcW w:w="1413" w:type="dxa"/>
+          </w:tcPr>
+          <w:p>
+            <w:pPr>
+              <w:jc w:val="center"/>
+            </w:pPr>
+          </w:p>
+        </w:tc>
+        <w:tc>
+          <w:tcPr>
+            <w:tcW w:w="3544" w:type="dxa"/>
+          </w:tcPr>
+          <w:p>
+            <w:pPr>
+              <w:jc w:val="center"/>
+            </w:pPr>
+          </w:p>
+        </w:tc>
+        <w:tc>
+          <w:tcPr>
+            <w:tcW w:w="2551" w:type="dxa"/>
+          </w:tcPr>
+          <w:p>
+            <w:pPr>
+              <w:jc w:val="center"/>
+            </w:pPr>
+          </w:p>
+        </w:tc>
+        <w:tc>
+          <w:tcPr>
+            <w:tcW w:w="2835" w:type="dxa"/>
+          </w:tcPr>
+          <w:p>
+            <w:pPr>
+              <w:jc w:val="center"/>
+            </w:pPr>
+          </w:p>
+        </w:tc>
+      </w:tr>
+      <w:tr>
+        <w:tc>
+          <w:tcPr>
+            <w:tcW w:w="1413" w:type="dxa"/>
+          </w:tcPr>
+          <w:p>
+            <w:pPr>
+              <w:jc w:val="center"/>
+            </w:pPr>
+          </w:p>
+        </w:tc>
+        <w:tc>
+          <w:tcPr>
+            <w:tcW w:w="3544" w:type="dxa"/>
+          </w:tcPr>
+          <w:p>
+            <w:pPr>
+              <w:jc w:val="center"/>
+            </w:pPr>
+          </w:p>
+        </w:tc>
+        <w:tc>
+          <w:tcPr>
+            <w:tcW w:w="2551" w:type="dxa"/>
+          </w:tcPr>
+          <w:p>
+            <w:pPr>
+              <w:jc w:val="center"/>
+            </w:pPr>
+          </w:p>
+        </w:tc>
+        <w:tc>
+          <w:tcPr>
+            <w:tcW w:w="2835" w:type="dxa"/>
+          </w:tcPr>
+          <w:p>
+            <w:pPr>
+              <w:jc w:val="center"/>
+            </w:pPr>
+          </w:p>
+        </w:tc>
+      </w:tr>
+      <w:tr>
+        <w:tc>
+          <w:tcPr>
+            <w:tcW w:w="1413" w:type="dxa"/>
+          </w:tcPr>
+          <w:p>
+            <w:pPr>
+              <w:jc w:val="center"/>
+            </w:pPr>
+          </w:p>
+        </w:tc>
+        <w:tc>
+          <w:tcPr>
+            <w:tcW w:w="3544" w:type="dxa"/>
+          </w:tcPr>
+          <w:p>
+            <w:pPr>
+              <w:jc w:val="center"/>
+            </w:pPr>
+          </w:p>
+        </w:tc>
+        <w:tc>
+          <w:tcPr>
+            <w:tcW w:w="2551" w:type="dxa"/>
+          </w:tcPr>
+          <w:p>
+            <w:pPr>
+              <w:jc w:val="center"/>
+            </w:pPr>
+          </w:p>
+        </w:tc>
+        <w:tc>
+          <w:tcPr>
+            <w:tcW w:w="2835" w:type="dxa"/>
+          </w:tcPr>
+          <w:p>
+            <w:pPr>
+              <w:jc w:val="center"/>
+            </w:pPr>
+          </w:p>
+        </w:tc>
+      </w:tr>
+      <w:tr>
+        <w:tc>
+          <w:tcPr>
+            <w:tcW w:w="1413" w:type="dxa"/>
+          </w:tcPr>
+          <w:p>
+            <w:pPr>
+              <w:jc w:val="center"/>
+            </w:pPr>
+          </w:p>
+        </w:tc>
+        <w:tc>
+          <w:tcPr>
+            <w:tcW w:w="3544" w:type="dxa"/>
+          </w:tcPr>
+          <w:p>
+            <w:pPr>
+              <w:jc w:val="center"/>
+            </w:pPr>
+          </w:p>
+        </w:tc>
+        <w:tc>
+          <w:tcPr>
+            <w:tcW w:w="2551" w:type="dxa"/>
+          </w:tcPr>
+          <w:p>
+            <w:pPr>
+              <w:jc w:val="center"/>
+            </w:pPr>
+          </w:p>
+        </w:tc>
+        <w:tc>
+          <w:tcPr>
+            <w:tcW w:w="2835" w:type="dxa"/>
+          </w:tcPr>
+          <w:p>
+            <w:pPr>
+              <w:jc w:val="center"/>
+            </w:pPr>
+          </w:p>
+        </w:tc>
+      </w:tr>
+      <w:tr>
+        <w:tc>
+          <w:tcPr>
+            <w:tcW w:w="1413" w:type="dxa"/>
+          </w:tcPr>
+          <w:p>
+            <w:pPr>
+              <w:jc w:val="center"/>
+            </w:pPr>
+          </w:p>
+        </w:tc>
+        <w:tc>
+          <w:tcPr>
+            <w:tcW w:w="3544" w:type="dxa"/>
+          </w:tcPr>
+          <w:p>
+            <w:pPr>
+              <w:jc w:val="center"/>
+            </w:pPr>
+          </w:p>
+        </w:tc>
+        <w:tc>
+          <w:tcPr>
+            <w:tcW w:w="2551" w:type="dxa"/>
+          </w:tcPr>
+          <w:p>
+            <w:pPr>
+              <w:jc w:val="center"/>
+            </w:pPr>
+          </w:p>
+        </w:tc>
+        <w:tc>
+          <w:tcPr>
+            <w:tcW w:w="2835" w:type="dxa"/>
+          </w:tcPr>
+          <w:p>
+            <w:pPr>
+              <w:jc w:val="center"/>
+            </w:pPr>
+          </w:p>
+        </w:tc>
+      </w:tr>
+      <w:tr>
+        <w:tc>
+          <w:tcPr>
+            <w:tcW w:w="1413" w:type="dxa"/>
+          </w:tcPr>
+          <w:p>
+            <w:pPr>
+              <w:jc w:val="center"/>
+            </w:pPr>
+          </w:p>
+        </w:tc>
+        <w:tc>
+          <w:tcPr>
+            <w:tcW w:w="3544" w:type="dxa"/>
+          </w:tcPr>
+          <w:p>
+            <w:pPr>
+              <w:jc w:val="center"/>
+            </w:pPr>
+          </w:p>
+        </w:tc>
+        <w:tc>
+          <w:tcPr>
+            <w:tcW w:w="2551" w:type="dxa"/>
+          </w:tcPr>
+          <w:p>
+            <w:pPr>
+              <w:jc w:val="center"/>
+            </w:pPr>
+          </w:p>
+        </w:tc>
+        <w:tc>
+          <w:tcPr>
+            <w:tcW w:w="2835" w:type="dxa"/>
+          </w:tcPr>
+          <w:p>
+            <w:pPr>
+              <w:jc w:val="center"/>
+            </w:pPr>
+          </w:p>
+        </w:tc>
+      </w:tr>
+      <w:tr>
+        <w:tc>
+          <w:tcPr>
+            <w:tcW w:w="1413" w:type="dxa"/>
+          </w:tcPr>
+          <w:p>
+            <w:pPr>
+              <w:jc w:val="center"/>
+            </w:pPr>
+          </w:p>
+        </w:tc>
+        <w:tc>
+          <w:tcPr>
+            <w:tcW w:w="3544" w:type="dxa"/>
+          </w:tcPr>
+          <w:p>
+            <w:pPr>
+              <w:jc w:val="center"/>
+            </w:pPr>
           </w:p>
         </w:tc>
         <w:tc>

</xml_diff>

<commit_message>
Python timing function and some python timings
</commit_message>
<xml_diff>
--- a/Project Euler Timings.docx
+++ b/Project Euler Timings.docx
@@ -137,6 +137,14 @@
             <w:pPr>
               <w:jc w:val="center"/>
             </w:pPr>
+            <w:r>
+              <w:t xml:space="preserve">0.5 </w:t>
+            </w:r>
+            <w:proofErr w:type="spellStart"/>
+            <w:r>
+              <w:t>ms</w:t>
+            </w:r>
+            <w:proofErr w:type="spellEnd"/>
           </w:p>
         </w:tc>
         <w:tc>
@@ -193,6 +201,14 @@
             <w:pPr>
               <w:jc w:val="center"/>
             </w:pPr>
+            <w:r>
+              <w:t xml:space="preserve">0.3 </w:t>
+            </w:r>
+            <w:proofErr w:type="spellStart"/>
+            <w:r>
+              <w:t>ms</w:t>
+            </w:r>
+            <w:proofErr w:type="spellEnd"/>
           </w:p>
         </w:tc>
         <w:tc>
@@ -249,6 +265,14 @@
             <w:pPr>
               <w:jc w:val="center"/>
             </w:pPr>
+            <w:r>
+              <w:t xml:space="preserve">2 </w:t>
+            </w:r>
+            <w:proofErr w:type="spellStart"/>
+            <w:r>
+              <w:t>ms</w:t>
+            </w:r>
+            <w:proofErr w:type="spellEnd"/>
           </w:p>
         </w:tc>
         <w:tc>
@@ -308,6 +332,9 @@
             <w:pPr>
               <w:jc w:val="center"/>
             </w:pPr>
+            <w:r>
+              <w:t>0.6 s</w:t>
+            </w:r>
           </w:p>
         </w:tc>
         <w:tc>
@@ -362,6 +389,14 @@
             <w:pPr>
               <w:jc w:val="center"/>
             </w:pPr>
+            <w:r>
+              <w:t>3 min</w:t>
+            </w:r>
+            <w:r>
+              <w:t xml:space="preserve"> 10 s</w:t>
+            </w:r>
+            <w:bookmarkStart w:id="0" w:name="_GoBack"/>
+            <w:bookmarkEnd w:id="0"/>
           </w:p>
         </w:tc>
         <w:tc>
@@ -776,8 +811,6 @@
             <w:r>
               <w:t>17.6 min</w:t>
             </w:r>
-            <w:bookmarkStart w:id="0" w:name="_GoBack"/>
-            <w:bookmarkEnd w:id="0"/>
           </w:p>
         </w:tc>
       </w:tr>

</xml_diff>